<commit_message>
Finished the report and built a runnable game
</commit_message>
<xml_diff>
--- a/ReportBackup/Diagrams.docx
+++ b/ReportBackup/Diagrams.docx
@@ -18678,10 +18678,717 @@
           </wp:inline>
         </w:drawing>
       </w:r>
+    </w:p>
+    <w:p>
+      <w:r>
+        <w:br w:type="page"/>
+      </w:r>
       <w:bookmarkStart w:id="0" w:name="_GoBack"/>
       <w:bookmarkEnd w:id="0"/>
     </w:p>
     <w:p>
+      <w:pPr>
+        <w:jc w:val="center"/>
+      </w:pPr>
+    </w:p>
+    <w:p>
+      <w:r>
+        <mc:AlternateContent>
+          <mc:Choice Requires="wps">
+            <w:drawing>
+              <wp:anchor distT="0" distB="0" distL="114300" distR="114300" simplePos="0" relativeHeight="252009472" behindDoc="0" locked="0" layoutInCell="1" allowOverlap="1" wp14:anchorId="36365CA9" wp14:editId="5E8D92F0">
+                <wp:simplePos x="0" y="0"/>
+                <wp:positionH relativeFrom="column">
+                  <wp:posOffset>857250</wp:posOffset>
+                </wp:positionH>
+                <wp:positionV relativeFrom="paragraph">
+                  <wp:posOffset>83185</wp:posOffset>
+                </wp:positionV>
+                <wp:extent cx="1282700" cy="273050"/>
+                <wp:effectExtent l="0" t="0" r="0" b="0"/>
+                <wp:wrapNone/>
+                <wp:docPr id="491" name="Text Box 2"/>
+                <wp:cNvGraphicFramePr>
+                  <a:graphicFrameLocks xmlns:a="http://schemas.openxmlformats.org/drawingml/2006/main"/>
+                </wp:cNvGraphicFramePr>
+                <a:graphic xmlns:a="http://schemas.openxmlformats.org/drawingml/2006/main">
+                  <a:graphicData uri="http://schemas.microsoft.com/office/word/2010/wordprocessingShape">
+                    <wps:wsp>
+                      <wps:cNvSpPr txBox="1">
+                        <a:spLocks noChangeArrowheads="1"/>
+                      </wps:cNvSpPr>
+                      <wps:spPr bwMode="auto">
+                        <a:xfrm>
+                          <a:off x="0" y="0"/>
+                          <a:ext cx="1282700" cy="273050"/>
+                        </a:xfrm>
+                        <a:prstGeom prst="rect">
+                          <a:avLst/>
+                        </a:prstGeom>
+                        <a:noFill/>
+                        <a:ln>
+                          <a:noFill/>
+                          <a:headEnd/>
+                          <a:tailEnd/>
+                        </a:ln>
+                      </wps:spPr>
+                      <wps:style>
+                        <a:lnRef idx="2">
+                          <a:schemeClr val="accent1"/>
+                        </a:lnRef>
+                        <a:fillRef idx="1">
+                          <a:schemeClr val="lt1"/>
+                        </a:fillRef>
+                        <a:effectRef idx="0">
+                          <a:schemeClr val="accent1"/>
+                        </a:effectRef>
+                        <a:fontRef idx="minor">
+                          <a:schemeClr val="dk1"/>
+                        </a:fontRef>
+                      </wps:style>
+                      <wps:txbx>
+                        <w:txbxContent>
+                          <w:p>
+                            <w:pPr>
+                              <w:rPr>
+                                <w:i/>
+                                <w:lang w:val="en-US"/>
+                              </w:rPr>
+                            </w:pPr>
+                            <w:r>
+                              <w:rPr>
+                                <w:i/>
+                                <w:lang w:val="en-US"/>
+                              </w:rPr>
+                              <w:t>Belongs</w:t>
+                            </w:r>
+                          </w:p>
+                        </w:txbxContent>
+                      </wps:txbx>
+                      <wps:bodyPr rot="0" vert="horz" wrap="square" lIns="91440" tIns="45720" rIns="91440" bIns="45720" anchor="t" anchorCtr="0">
+                        <a:noAutofit/>
+                      </wps:bodyPr>
+                    </wps:wsp>
+                  </a:graphicData>
+                </a:graphic>
+                <wp14:sizeRelH relativeFrom="margin">
+                  <wp14:pctWidth>0</wp14:pctWidth>
+                </wp14:sizeRelH>
+                <wp14:sizeRelV relativeFrom="margin">
+                  <wp14:pctHeight>0</wp14:pctHeight>
+                </wp14:sizeRelV>
+              </wp:anchor>
+            </w:drawing>
+          </mc:Choice>
+          <mc:Fallback>
+            <w:pict>
+              <v:shapetype id="_x0000_t202" coordsize="21600,21600" o:spt="202" path="m,l,21600r21600,l21600,xe">
+                <v:stroke joinstyle="miter"/>
+                <v:path gradientshapeok="t" o:connecttype="rect"/>
+              </v:shapetype>
+              <v:shape id="_x0000_s1124" type="#_x0000_t202" style="position:absolute;margin-left:67.5pt;margin-top:6.55pt;width:101pt;height:21.5pt;z-index:252009472;visibility:visible;mso-wrap-style:square;mso-width-percent:0;mso-height-percent:0;mso-wrap-distance-left:9pt;mso-wrap-distance-top:0;mso-wrap-distance-right:9pt;mso-wrap-distance-bottom:0;mso-position-horizontal:absolute;mso-position-horizontal-relative:text;mso-position-vertical:absolute;mso-position-vertical-relative:text;mso-width-percent:0;mso-height-percent:0;mso-width-relative:margin;mso-height-relative:margin;v-text-anchor:top" o:gfxdata="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" filled="f" stroked="f" strokeweight="2pt">
+                <v:textbox>
+                  <w:txbxContent>
+                    <w:p>
+                      <w:pPr>
+                        <w:rPr>
+                          <w:i/>
+                          <w:lang w:val="en-US"/>
+                        </w:rPr>
+                      </w:pPr>
+                      <w:r>
+                        <w:rPr>
+                          <w:i/>
+                          <w:lang w:val="en-US"/>
+                        </w:rPr>
+                        <w:t>Belongs</w:t>
+                      </w:r>
+                    </w:p>
+                  </w:txbxContent>
+                </v:textbox>
+              </v:shape>
+            </w:pict>
+          </mc:Fallback>
+        </mc:AlternateContent>
+      </w:r>
+      <w:r>
+        <mc:AlternateContent>
+          <mc:Choice Requires="wps">
+            <w:drawing>
+              <wp:anchor distT="0" distB="0" distL="114300" distR="114300" simplePos="0" relativeHeight="252015616" behindDoc="0" locked="0" layoutInCell="1" allowOverlap="1" wp14:anchorId="35217FE5" wp14:editId="6134506D">
+                <wp:simplePos x="0" y="0"/>
+                <wp:positionH relativeFrom="column">
+                  <wp:posOffset>2508250</wp:posOffset>
+                </wp:positionH>
+                <wp:positionV relativeFrom="paragraph">
+                  <wp:posOffset>102235</wp:posOffset>
+                </wp:positionV>
+                <wp:extent cx="1282700" cy="273050"/>
+                <wp:effectExtent l="0" t="0" r="0" b="0"/>
+                <wp:wrapNone/>
+                <wp:docPr id="494" name="Text Box 2"/>
+                <wp:cNvGraphicFramePr>
+                  <a:graphicFrameLocks xmlns:a="http://schemas.openxmlformats.org/drawingml/2006/main"/>
+                </wp:cNvGraphicFramePr>
+                <a:graphic xmlns:a="http://schemas.openxmlformats.org/drawingml/2006/main">
+                  <a:graphicData uri="http://schemas.microsoft.com/office/word/2010/wordprocessingShape">
+                    <wps:wsp>
+                      <wps:cNvSpPr txBox="1">
+                        <a:spLocks noChangeArrowheads="1"/>
+                      </wps:cNvSpPr>
+                      <wps:spPr bwMode="auto">
+                        <a:xfrm>
+                          <a:off x="0" y="0"/>
+                          <a:ext cx="1282700" cy="273050"/>
+                        </a:xfrm>
+                        <a:prstGeom prst="rect">
+                          <a:avLst/>
+                        </a:prstGeom>
+                        <a:noFill/>
+                        <a:ln>
+                          <a:noFill/>
+                          <a:headEnd/>
+                          <a:tailEnd/>
+                        </a:ln>
+                      </wps:spPr>
+                      <wps:style>
+                        <a:lnRef idx="2">
+                          <a:schemeClr val="accent1"/>
+                        </a:lnRef>
+                        <a:fillRef idx="1">
+                          <a:schemeClr val="lt1"/>
+                        </a:fillRef>
+                        <a:effectRef idx="0">
+                          <a:schemeClr val="accent1"/>
+                        </a:effectRef>
+                        <a:fontRef idx="minor">
+                          <a:schemeClr val="dk1"/>
+                        </a:fontRef>
+                      </wps:style>
+                      <wps:txbx>
+                        <w:txbxContent>
+                          <w:p>
+                            <w:pPr>
+                              <w:rPr>
+                                <w:i/>
+                                <w:lang w:val="en-US"/>
+                              </w:rPr>
+                            </w:pPr>
+                            <w:r>
+                              <w:rPr>
+                                <w:i/>
+                                <w:lang w:val="en-US"/>
+                              </w:rPr>
+                              <w:t>Belongs</w:t>
+                            </w:r>
+                          </w:p>
+                        </w:txbxContent>
+                      </wps:txbx>
+                      <wps:bodyPr rot="0" vert="horz" wrap="square" lIns="91440" tIns="45720" rIns="91440" bIns="45720" anchor="t" anchorCtr="0">
+                        <a:noAutofit/>
+                      </wps:bodyPr>
+                    </wps:wsp>
+                  </a:graphicData>
+                </a:graphic>
+                <wp14:sizeRelH relativeFrom="margin">
+                  <wp14:pctWidth>0</wp14:pctWidth>
+                </wp14:sizeRelH>
+                <wp14:sizeRelV relativeFrom="margin">
+                  <wp14:pctHeight>0</wp14:pctHeight>
+                </wp14:sizeRelV>
+              </wp:anchor>
+            </w:drawing>
+          </mc:Choice>
+          <mc:Fallback>
+            <w:pict>
+              <v:shape id="_x0000_s1125" type="#_x0000_t202" style="position:absolute;margin-left:197.5pt;margin-top:8.05pt;width:101pt;height:21.5pt;z-index:252015616;visibility:visible;mso-wrap-style:square;mso-width-percent:0;mso-height-percent:0;mso-wrap-distance-left:9pt;mso-wrap-distance-top:0;mso-wrap-distance-right:9pt;mso-wrap-distance-bottom:0;mso-position-horizontal:absolute;mso-position-horizontal-relative:text;mso-position-vertical:absolute;mso-position-vertical-relative:text;mso-width-percent:0;mso-height-percent:0;mso-width-relative:margin;mso-height-relative:margin;v-text-anchor:top" o:gfxdata="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" filled="f" stroked="f" strokeweight="2pt">
+                <v:textbox>
+                  <w:txbxContent>
+                    <w:p>
+                      <w:pPr>
+                        <w:rPr>
+                          <w:i/>
+                          <w:lang w:val="en-US"/>
+                        </w:rPr>
+                      </w:pPr>
+                      <w:r>
+                        <w:rPr>
+                          <w:i/>
+                          <w:lang w:val="en-US"/>
+                        </w:rPr>
+                        <w:t>Belongs</w:t>
+                      </w:r>
+                    </w:p>
+                  </w:txbxContent>
+                </v:textbox>
+              </v:shape>
+            </w:pict>
+          </mc:Fallback>
+        </mc:AlternateContent>
+      </w:r>
+      <w:r>
+        <mc:AlternateContent>
+          <mc:Choice Requires="wps">
+            <w:drawing>
+              <wp:anchor distT="0" distB="0" distL="114300" distR="114300" simplePos="0" relativeHeight="252017664" behindDoc="0" locked="0" layoutInCell="1" allowOverlap="1" wp14:anchorId="2EFE5671" wp14:editId="6E46F5A7">
+                <wp:simplePos x="0" y="0"/>
+                <wp:positionH relativeFrom="column">
+                  <wp:posOffset>3117850</wp:posOffset>
+                </wp:positionH>
+                <wp:positionV relativeFrom="paragraph">
+                  <wp:posOffset>153035</wp:posOffset>
+                </wp:positionV>
+                <wp:extent cx="1162050" cy="279400"/>
+                <wp:effectExtent l="0" t="0" r="19050" b="25400"/>
+                <wp:wrapNone/>
+                <wp:docPr id="495" name="Text Box 2"/>
+                <wp:cNvGraphicFramePr>
+                  <a:graphicFrameLocks xmlns:a="http://schemas.openxmlformats.org/drawingml/2006/main"/>
+                </wp:cNvGraphicFramePr>
+                <a:graphic xmlns:a="http://schemas.openxmlformats.org/drawingml/2006/main">
+                  <a:graphicData uri="http://schemas.microsoft.com/office/word/2010/wordprocessingShape">
+                    <wps:wsp>
+                      <wps:cNvSpPr txBox="1">
+                        <a:spLocks noChangeArrowheads="1"/>
+                      </wps:cNvSpPr>
+                      <wps:spPr bwMode="auto">
+                        <a:xfrm>
+                          <a:off x="0" y="0"/>
+                          <a:ext cx="1162050" cy="279400"/>
+                        </a:xfrm>
+                        <a:prstGeom prst="rect">
+                          <a:avLst/>
+                        </a:prstGeom>
+                        <a:ln>
+                          <a:headEnd/>
+                          <a:tailEnd/>
+                        </a:ln>
+                      </wps:spPr>
+                      <wps:style>
+                        <a:lnRef idx="2">
+                          <a:schemeClr val="accent1"/>
+                        </a:lnRef>
+                        <a:fillRef idx="1">
+                          <a:schemeClr val="lt1"/>
+                        </a:fillRef>
+                        <a:effectRef idx="0">
+                          <a:schemeClr val="accent1"/>
+                        </a:effectRef>
+                        <a:fontRef idx="minor">
+                          <a:schemeClr val="dk1"/>
+                        </a:fontRef>
+                      </wps:style>
+                      <wps:txbx>
+                        <w:txbxContent>
+                          <w:p>
+                            <w:pPr>
+                              <w:rPr>
+                                <w:lang w:val="en-US"/>
+                              </w:rPr>
+                            </w:pPr>
+                            <w:r>
+                              <w:rPr>
+                                <w:lang w:val="en-US"/>
+                              </w:rPr>
+                              <w:t>Team Controller</w:t>
+                            </w:r>
+                          </w:p>
+                        </w:txbxContent>
+                      </wps:txbx>
+                      <wps:bodyPr rot="0" vert="horz" wrap="square" lIns="91440" tIns="45720" rIns="91440" bIns="45720" anchor="t" anchorCtr="0">
+                        <a:noAutofit/>
+                      </wps:bodyPr>
+                    </wps:wsp>
+                  </a:graphicData>
+                </a:graphic>
+                <wp14:sizeRelH relativeFrom="margin">
+                  <wp14:pctWidth>0</wp14:pctWidth>
+                </wp14:sizeRelH>
+                <wp14:sizeRelV relativeFrom="margin">
+                  <wp14:pctHeight>0</wp14:pctHeight>
+                </wp14:sizeRelV>
+              </wp:anchor>
+            </w:drawing>
+          </mc:Choice>
+          <mc:Fallback>
+            <w:pict>
+              <v:shape id="_x0000_s1126" type="#_x0000_t202" style="position:absolute;margin-left:245.5pt;margin-top:12.05pt;width:91.5pt;height:22pt;z-index:252017664;visibility:visible;mso-wrap-style:square;mso-width-percent:0;mso-height-percent:0;mso-wrap-distance-left:9pt;mso-wrap-distance-top:0;mso-wrap-distance-right:9pt;mso-wrap-distance-bottom:0;mso-position-horizontal:absolute;mso-position-horizontal-relative:text;mso-position-vertical:absolute;mso-position-vertical-relative:text;mso-width-percent:0;mso-height-percent:0;mso-width-relative:margin;mso-height-relative:margin;v-text-anchor:top" o:gfxdata="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" fillcolor="white [3201]" strokecolor="#4f81bd [3204]" strokeweight="2pt">
+                <v:textbox>
+                  <w:txbxContent>
+                    <w:p>
+                      <w:pPr>
+                        <w:rPr>
+                          <w:lang w:val="en-US"/>
+                        </w:rPr>
+                      </w:pPr>
+                      <w:r>
+                        <w:rPr>
+                          <w:lang w:val="en-US"/>
+                        </w:rPr>
+                        <w:t>Team Controller</w:t>
+                      </w:r>
+                    </w:p>
+                  </w:txbxContent>
+                </v:textbox>
+              </v:shape>
+            </w:pict>
+          </mc:Fallback>
+        </mc:AlternateContent>
+      </w:r>
+      <w:r>
+        <mc:AlternateContent>
+          <mc:Choice Requires="wps">
+            <w:drawing>
+              <wp:anchor distT="0" distB="0" distL="114300" distR="114300" simplePos="0" relativeHeight="252006400" behindDoc="0" locked="0" layoutInCell="1" allowOverlap="1" wp14:anchorId="334B083F" wp14:editId="60882709">
+                <wp:simplePos x="0" y="0"/>
+                <wp:positionH relativeFrom="column">
+                  <wp:posOffset>266700</wp:posOffset>
+                </wp:positionH>
+                <wp:positionV relativeFrom="paragraph">
+                  <wp:posOffset>133985</wp:posOffset>
+                </wp:positionV>
+                <wp:extent cx="628650" cy="298450"/>
+                <wp:effectExtent l="0" t="0" r="19050" b="25400"/>
+                <wp:wrapNone/>
+                <wp:docPr id="489" name="Text Box 2"/>
+                <wp:cNvGraphicFramePr>
+                  <a:graphicFrameLocks xmlns:a="http://schemas.openxmlformats.org/drawingml/2006/main"/>
+                </wp:cNvGraphicFramePr>
+                <a:graphic xmlns:a="http://schemas.openxmlformats.org/drawingml/2006/main">
+                  <a:graphicData uri="http://schemas.microsoft.com/office/word/2010/wordprocessingShape">
+                    <wps:wsp>
+                      <wps:cNvSpPr txBox="1">
+                        <a:spLocks noChangeArrowheads="1"/>
+                      </wps:cNvSpPr>
+                      <wps:spPr bwMode="auto">
+                        <a:xfrm>
+                          <a:off x="0" y="0"/>
+                          <a:ext cx="628650" cy="298450"/>
+                        </a:xfrm>
+                        <a:prstGeom prst="rect">
+                          <a:avLst/>
+                        </a:prstGeom>
+                        <a:ln>
+                          <a:headEnd/>
+                          <a:tailEnd/>
+                        </a:ln>
+                      </wps:spPr>
+                      <wps:style>
+                        <a:lnRef idx="2">
+                          <a:schemeClr val="accent1"/>
+                        </a:lnRef>
+                        <a:fillRef idx="1">
+                          <a:schemeClr val="lt1"/>
+                        </a:fillRef>
+                        <a:effectRef idx="0">
+                          <a:schemeClr val="accent1"/>
+                        </a:effectRef>
+                        <a:fontRef idx="minor">
+                          <a:schemeClr val="dk1"/>
+                        </a:fontRef>
+                      </wps:style>
+                      <wps:txbx>
+                        <w:txbxContent>
+                          <w:p>
+                            <w:pPr>
+                              <w:rPr>
+                                <w:lang w:val="en-US"/>
+                              </w:rPr>
+                            </w:pPr>
+                            <w:r>
+                              <w:rPr>
+                                <w:lang w:val="en-US"/>
+                              </w:rPr>
+                              <w:t>Player Object</w:t>
+                            </w:r>
+                          </w:p>
+                        </w:txbxContent>
+                      </wps:txbx>
+                      <wps:bodyPr rot="0" vert="horz" wrap="square" lIns="91440" tIns="45720" rIns="91440" bIns="45720" anchor="t" anchorCtr="0">
+                        <a:noAutofit/>
+                      </wps:bodyPr>
+                    </wps:wsp>
+                  </a:graphicData>
+                </a:graphic>
+                <wp14:sizeRelH relativeFrom="margin">
+                  <wp14:pctWidth>0</wp14:pctWidth>
+                </wp14:sizeRelH>
+                <wp14:sizeRelV relativeFrom="margin">
+                  <wp14:pctHeight>0</wp14:pctHeight>
+                </wp14:sizeRelV>
+              </wp:anchor>
+            </w:drawing>
+          </mc:Choice>
+          <mc:Fallback>
+            <w:pict>
+              <v:shape id="_x0000_s1127" type="#_x0000_t202" style="position:absolute;margin-left:21pt;margin-top:10.55pt;width:49.5pt;height:23.5pt;z-index:252006400;visibility:visible;mso-wrap-style:square;mso-width-percent:0;mso-height-percent:0;mso-wrap-distance-left:9pt;mso-wrap-distance-top:0;mso-wrap-distance-right:9pt;mso-wrap-distance-bottom:0;mso-position-horizontal:absolute;mso-position-horizontal-relative:text;mso-position-vertical:absolute;mso-position-vertical-relative:text;mso-width-percent:0;mso-height-percent:0;mso-width-relative:margin;mso-height-relative:margin;v-text-anchor:top" o:gfxdata="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" fillcolor="white [3201]" strokecolor="#4f81bd [3204]" strokeweight="2pt">
+                <v:textbox>
+                  <w:txbxContent>
+                    <w:p>
+                      <w:pPr>
+                        <w:rPr>
+                          <w:lang w:val="en-US"/>
+                        </w:rPr>
+                      </w:pPr>
+                      <w:r>
+                        <w:rPr>
+                          <w:lang w:val="en-US"/>
+                        </w:rPr>
+                        <w:t>Player Object</w:t>
+                      </w:r>
+                    </w:p>
+                  </w:txbxContent>
+                </v:textbox>
+              </v:shape>
+            </w:pict>
+          </mc:Fallback>
+        </mc:AlternateContent>
+      </w:r>
+      <w:r>
+        <mc:AlternateContent>
+          <mc:Choice Requires="wps">
+            <w:drawing>
+              <wp:anchor distT="0" distB="0" distL="114300" distR="114300" simplePos="0" relativeHeight="252011520" behindDoc="0" locked="0" layoutInCell="1" allowOverlap="1" wp14:anchorId="624E6F6A" wp14:editId="76152BF7">
+                <wp:simplePos x="0" y="0"/>
+                <wp:positionH relativeFrom="column">
+                  <wp:posOffset>1454150</wp:posOffset>
+                </wp:positionH>
+                <wp:positionV relativeFrom="paragraph">
+                  <wp:posOffset>133985</wp:posOffset>
+                </wp:positionV>
+                <wp:extent cx="1104900" cy="298450"/>
+                <wp:effectExtent l="0" t="0" r="19050" b="25400"/>
+                <wp:wrapNone/>
+                <wp:docPr id="492" name="Text Box 2"/>
+                <wp:cNvGraphicFramePr>
+                  <a:graphicFrameLocks xmlns:a="http://schemas.openxmlformats.org/drawingml/2006/main"/>
+                </wp:cNvGraphicFramePr>
+                <a:graphic xmlns:a="http://schemas.openxmlformats.org/drawingml/2006/main">
+                  <a:graphicData uri="http://schemas.microsoft.com/office/word/2010/wordprocessingShape">
+                    <wps:wsp>
+                      <wps:cNvSpPr txBox="1">
+                        <a:spLocks noChangeArrowheads="1"/>
+                      </wps:cNvSpPr>
+                      <wps:spPr bwMode="auto">
+                        <a:xfrm>
+                          <a:off x="0" y="0"/>
+                          <a:ext cx="1104900" cy="298450"/>
+                        </a:xfrm>
+                        <a:prstGeom prst="rect">
+                          <a:avLst/>
+                        </a:prstGeom>
+                        <a:ln>
+                          <a:headEnd/>
+                          <a:tailEnd/>
+                        </a:ln>
+                      </wps:spPr>
+                      <wps:style>
+                        <a:lnRef idx="2">
+                          <a:schemeClr val="accent1"/>
+                        </a:lnRef>
+                        <a:fillRef idx="1">
+                          <a:schemeClr val="lt1"/>
+                        </a:fillRef>
+                        <a:effectRef idx="0">
+                          <a:schemeClr val="accent1"/>
+                        </a:effectRef>
+                        <a:fontRef idx="minor">
+                          <a:schemeClr val="dk1"/>
+                        </a:fontRef>
+                      </wps:style>
+                      <wps:txbx>
+                        <w:txbxContent>
+                          <w:p>
+                            <w:pPr>
+                              <w:rPr>
+                                <w:lang w:val="en-US"/>
+                              </w:rPr>
+                            </w:pPr>
+                            <w:r>
+                              <w:rPr>
+                                <w:lang w:val="en-US"/>
+                              </w:rPr>
+                              <w:t>Red/Blue Team</w:t>
+                            </w:r>
+                          </w:p>
+                        </w:txbxContent>
+                      </wps:txbx>
+                      <wps:bodyPr rot="0" vert="horz" wrap="square" lIns="91440" tIns="45720" rIns="91440" bIns="45720" anchor="t" anchorCtr="0">
+                        <a:noAutofit/>
+                      </wps:bodyPr>
+                    </wps:wsp>
+                  </a:graphicData>
+                </a:graphic>
+                <wp14:sizeRelH relativeFrom="margin">
+                  <wp14:pctWidth>0</wp14:pctWidth>
+                </wp14:sizeRelH>
+                <wp14:sizeRelV relativeFrom="margin">
+                  <wp14:pctHeight>0</wp14:pctHeight>
+                </wp14:sizeRelV>
+              </wp:anchor>
+            </w:drawing>
+          </mc:Choice>
+          <mc:Fallback>
+            <w:pict>
+              <v:shape id="_x0000_s1128" type="#_x0000_t202" style="position:absolute;margin-left:114.5pt;margin-top:10.55pt;width:87pt;height:23.5pt;z-index:252011520;visibility:visible;mso-wrap-style:square;mso-width-percent:0;mso-height-percent:0;mso-wrap-distance-left:9pt;mso-wrap-distance-top:0;mso-wrap-distance-right:9pt;mso-wrap-distance-bottom:0;mso-position-horizontal:absolute;mso-position-horizontal-relative:text;mso-position-vertical:absolute;mso-position-vertical-relative:text;mso-width-percent:0;mso-height-percent:0;mso-width-relative:margin;mso-height-relative:margin;v-text-anchor:top" o:gfxdata="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" fillcolor="white [3201]" strokecolor="#4f81bd [3204]" strokeweight="2pt">
+                <v:textbox>
+                  <w:txbxContent>
+                    <w:p>
+                      <w:pPr>
+                        <w:rPr>
+                          <w:lang w:val="en-US"/>
+                        </w:rPr>
+                      </w:pPr>
+                      <w:r>
+                        <w:rPr>
+                          <w:lang w:val="en-US"/>
+                        </w:rPr>
+                        <w:t>Red/Blue Team</w:t>
+                      </w:r>
+                    </w:p>
+                  </w:txbxContent>
+                </v:textbox>
+              </v:shape>
+            </w:pict>
+          </mc:Fallback>
+        </mc:AlternateContent>
+      </w:r>
+      <w:r>
+        <mc:AlternateContent>
+          <mc:Choice Requires="wps">
+            <w:drawing>
+              <wp:anchor distT="0" distB="0" distL="114300" distR="114300" simplePos="0" relativeHeight="252013568" behindDoc="0" locked="0" layoutInCell="1" allowOverlap="1" wp14:anchorId="2544A99A" wp14:editId="562B50FC">
+                <wp:simplePos x="0" y="0"/>
+                <wp:positionH relativeFrom="column">
+                  <wp:posOffset>2559050</wp:posOffset>
+                </wp:positionH>
+                <wp:positionV relativeFrom="paragraph">
+                  <wp:posOffset>394335</wp:posOffset>
+                </wp:positionV>
+                <wp:extent cx="558800" cy="0"/>
+                <wp:effectExtent l="0" t="76200" r="12700" b="114300"/>
+                <wp:wrapNone/>
+                <wp:docPr id="493" name="Straight Arrow Connector 493"/>
+                <wp:cNvGraphicFramePr/>
+                <a:graphic xmlns:a="http://schemas.openxmlformats.org/drawingml/2006/main">
+                  <a:graphicData uri="http://schemas.microsoft.com/office/word/2010/wordprocessingShape">
+                    <wps:wsp>
+                      <wps:cNvCnPr/>
+                      <wps:spPr>
+                        <a:xfrm>
+                          <a:off x="0" y="0"/>
+                          <a:ext cx="558800" cy="0"/>
+                        </a:xfrm>
+                        <a:prstGeom prst="straightConnector1">
+                          <a:avLst/>
+                        </a:prstGeom>
+                        <a:ln>
+                          <a:tailEnd type="arrow"/>
+                        </a:ln>
+                      </wps:spPr>
+                      <wps:style>
+                        <a:lnRef idx="1">
+                          <a:schemeClr val="accent1"/>
+                        </a:lnRef>
+                        <a:fillRef idx="0">
+                          <a:schemeClr val="accent1"/>
+                        </a:fillRef>
+                        <a:effectRef idx="0">
+                          <a:schemeClr val="accent1"/>
+                        </a:effectRef>
+                        <a:fontRef idx="minor">
+                          <a:schemeClr val="tx1"/>
+                        </a:fontRef>
+                      </wps:style>
+                      <wps:bodyPr/>
+                    </wps:wsp>
+                  </a:graphicData>
+                </a:graphic>
+                <wp14:sizeRelH relativeFrom="margin">
+                  <wp14:pctWidth>0</wp14:pctWidth>
+                </wp14:sizeRelH>
+              </wp:anchor>
+            </w:drawing>
+          </mc:Choice>
+          <mc:Fallback>
+            <w:pict>
+              <v:shapetype id="_x0000_t32" coordsize="21600,21600" o:spt="32" o:oned="t" path="m,l21600,21600e" filled="f">
+                <v:path arrowok="t" fillok="f" o:connecttype="none"/>
+                <o:lock v:ext="edit" shapetype="t"/>
+              </v:shapetype>
+              <v:shape id="Straight Arrow Connector 493" o:spid="_x0000_s1026" type="#_x0000_t32" style="position:absolute;margin-left:201.5pt;margin-top:31.05pt;width:44pt;height:0;z-index:252013568;visibility:visible;mso-wrap-style:square;mso-width-percent:0;mso-wrap-distance-left:9pt;mso-wrap-distance-top:0;mso-wrap-distance-right:9pt;mso-wrap-distance-bottom:0;mso-position-horizontal:absolute;mso-position-horizontal-relative:text;mso-position-vertical:absolute;mso-position-vertical-relative:text;mso-width-percent:0;mso-width-relative:margin" o:gfxdata="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" strokecolor="#4579b8 [3044]">
+                <v:stroke endarrow="open"/>
+              </v:shape>
+            </w:pict>
+          </mc:Fallback>
+        </mc:AlternateContent>
+      </w:r>
+      <w:r>
+        <mc:AlternateContent>
+          <mc:Choice Requires="wps">
+            <w:drawing>
+              <wp:anchor distT="0" distB="0" distL="114300" distR="114300" simplePos="0" relativeHeight="252007424" behindDoc="0" locked="0" layoutInCell="1" allowOverlap="1" wp14:anchorId="56CEBDCB" wp14:editId="54540450">
+                <wp:simplePos x="0" y="0"/>
+                <wp:positionH relativeFrom="column">
+                  <wp:posOffset>895350</wp:posOffset>
+                </wp:positionH>
+                <wp:positionV relativeFrom="paragraph">
+                  <wp:posOffset>387985</wp:posOffset>
+                </wp:positionV>
+                <wp:extent cx="558800" cy="0"/>
+                <wp:effectExtent l="0" t="76200" r="12700" b="114300"/>
+                <wp:wrapNone/>
+                <wp:docPr id="490" name="Straight Arrow Connector 490"/>
+                <wp:cNvGraphicFramePr/>
+                <a:graphic xmlns:a="http://schemas.openxmlformats.org/drawingml/2006/main">
+                  <a:graphicData uri="http://schemas.microsoft.com/office/word/2010/wordprocessingShape">
+                    <wps:wsp>
+                      <wps:cNvCnPr/>
+                      <wps:spPr>
+                        <a:xfrm>
+                          <a:off x="0" y="0"/>
+                          <a:ext cx="558800" cy="0"/>
+                        </a:xfrm>
+                        <a:prstGeom prst="straightConnector1">
+                          <a:avLst/>
+                        </a:prstGeom>
+                        <a:ln>
+                          <a:tailEnd type="arrow"/>
+                        </a:ln>
+                      </wps:spPr>
+                      <wps:style>
+                        <a:lnRef idx="1">
+                          <a:schemeClr val="accent1"/>
+                        </a:lnRef>
+                        <a:fillRef idx="0">
+                          <a:schemeClr val="accent1"/>
+                        </a:fillRef>
+                        <a:effectRef idx="0">
+                          <a:schemeClr val="accent1"/>
+                        </a:effectRef>
+                        <a:fontRef idx="minor">
+                          <a:schemeClr val="tx1"/>
+                        </a:fontRef>
+                      </wps:style>
+                      <wps:bodyPr/>
+                    </wps:wsp>
+                  </a:graphicData>
+                </a:graphic>
+                <wp14:sizeRelH relativeFrom="margin">
+                  <wp14:pctWidth>0</wp14:pctWidth>
+                </wp14:sizeRelH>
+              </wp:anchor>
+            </w:drawing>
+          </mc:Choice>
+          <mc:Fallback>
+            <w:pict>
+              <v:shape id="Straight Arrow Connector 490" o:spid="_x0000_s1026" type="#_x0000_t32" style="position:absolute;margin-left:70.5pt;margin-top:30.55pt;width:44pt;height:0;z-index:252007424;visibility:visible;mso-wrap-style:square;mso-width-percent:0;mso-wrap-distance-left:9pt;mso-wrap-distance-top:0;mso-wrap-distance-right:9pt;mso-wrap-distance-bottom:0;mso-position-horizontal:absolute;mso-position-horizontal-relative:text;mso-position-vertical:absolute;mso-position-vertical-relative:text;mso-width-percent:0;mso-width-relative:margin" o:gfxdata="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" strokecolor="#4579b8 [3044]">
+                <v:stroke endarrow="open"/>
+              </v:shape>
+            </w:pict>
+          </mc:Fallback>
+        </mc:AlternateContent>
+      </w:r>
       <w:r>
         <w:br w:type="page"/>
       </w:r>

</xml_diff>